<commit_message>
Use case + user story(edits)
</commit_message>
<xml_diff>
--- a/Use case + user story.docx
+++ b/Use case + user story.docx
@@ -2358,8 +2358,8 @@
         <w:tblLook w:val="04A0" w:firstRow="1" w:lastRow="0" w:firstColumn="1" w:lastColumn="0" w:noHBand="0" w:noVBand="1"/>
       </w:tblPr>
       <w:tblGrid>
-        <w:gridCol w:w="3077"/>
-        <w:gridCol w:w="6262"/>
+        <w:gridCol w:w="3065"/>
+        <w:gridCol w:w="6274"/>
       </w:tblGrid>
       <w:tr>
         <w:trPr>
@@ -3205,26 +3205,26 @@
                 <w:bdr w:val="none" w:sz="0" w:space="0" w:color="auto" w:frame="1"/>
               </w:rPr>
               <w:drawing>
-                <wp:anchor distT="0" distB="0" distL="114300" distR="114300" simplePos="0" relativeHeight="251667456" behindDoc="0" locked="0" layoutInCell="1" allowOverlap="1" wp14:anchorId="6A3F3B30" wp14:editId="16CE963A">
+                <wp:anchor distT="0" distB="0" distL="114300" distR="114300" simplePos="0" relativeHeight="251669504" behindDoc="0" locked="0" layoutInCell="1" allowOverlap="1" wp14:anchorId="31FD59B4" wp14:editId="5F67241B">
                   <wp:simplePos x="0" y="0"/>
                   <wp:positionH relativeFrom="column">
-                    <wp:posOffset>358775</wp:posOffset>
+                    <wp:posOffset>581660</wp:posOffset>
                   </wp:positionH>
                   <wp:positionV relativeFrom="paragraph">
-                    <wp:posOffset>434340</wp:posOffset>
+                    <wp:posOffset>640715</wp:posOffset>
                   </wp:positionV>
-                  <wp:extent cx="2138680" cy="4204970"/>
-                  <wp:effectExtent l="0" t="0" r="0" b="5080"/>
+                  <wp:extent cx="2217420" cy="4172585"/>
+                  <wp:effectExtent l="0" t="0" r="0" b="0"/>
                   <wp:wrapTight wrapText="bothSides">
                     <wp:wrapPolygon edited="0">
                       <wp:start x="0" y="0"/>
-                      <wp:lineTo x="0" y="21528"/>
-                      <wp:lineTo x="21356" y="21528"/>
-                      <wp:lineTo x="21356" y="0"/>
+                      <wp:lineTo x="0" y="21498"/>
+                      <wp:lineTo x="21340" y="21498"/>
+                      <wp:lineTo x="21340" y="0"/>
                       <wp:lineTo x="0" y="0"/>
                     </wp:wrapPolygon>
                   </wp:wrapTight>
-                  <wp:docPr id="5" name="Рисунок 5"/>
+                  <wp:docPr id="2" name="Рисунок 2"/>
                   <wp:cNvGraphicFramePr>
                     <a:graphicFrameLocks xmlns:a="http://schemas.openxmlformats.org/drawingml/2006/main" noChangeAspect="1"/>
                   </wp:cNvGraphicFramePr>
@@ -3244,7 +3244,7 @@
                         <pic:spPr>
                           <a:xfrm>
                             <a:off x="0" y="0"/>
-                            <a:ext cx="2138680" cy="4204970"/>
+                            <a:ext cx="2217420" cy="4172585"/>
                           </a:xfrm>
                           <a:prstGeom prst="rect">
                             <a:avLst/>
@@ -3315,6 +3315,8 @@
               </w:rPr>
               <w:t>»</w:t>
             </w:r>
+            <w:bookmarkStart w:id="0" w:name="_GoBack"/>
+            <w:bookmarkEnd w:id="0"/>
           </w:p>
         </w:tc>
       </w:tr>
@@ -3418,8 +3420,6 @@
         </w:rPr>
         <w:br w:type="page"/>
       </w:r>
-      <w:bookmarkStart w:id="0" w:name="_GoBack"/>
-      <w:bookmarkEnd w:id="0"/>
     </w:p>
     <w:p>
       <w:pPr>

</xml_diff>